<commit_message>
fix: TA's figure error
</commit_message>
<xml_diff>
--- a/110550126_hw5/CO_Lab5/CO_document.docx
+++ b/110550126_hw5/CO_Lab5/CO_document.docx
@@ -1,6 +1,6 @@
 
 <file path=word/document.xml><?xml version="1.0" encoding="utf-8"?>
-<w:document xmlns:wpc="http://schemas.microsoft.com/office/word/2010/wordprocessingCanvas" xmlns:cx="http://schemas.microsoft.com/office/drawing/2014/chartex" xmlns:cx1="http://schemas.microsoft.com/office/drawing/2015/9/8/chartex" xmlns:cx2="http://schemas.microsoft.com/office/drawing/2015/10/21/chartex" xmlns:cx3="http://schemas.microsoft.com/office/drawing/2016/5/9/chartex" xmlns:cx4="http://schemas.microsoft.com/office/drawing/2016/5/10/chartex" xmlns:cx5="http://schemas.microsoft.com/office/drawing/2016/5/11/chartex" xmlns:cx6="http://schemas.microsoft.com/office/drawing/2016/5/12/chartex" xmlns:cx7="http://schemas.microsoft.com/office/drawing/2016/5/13/chartex" xmlns:cx8="http://schemas.microsoft.com/office/drawing/2016/5/14/chartex" xmlns:mc="http://schemas.openxmlformats.org/markup-compatibility/2006" xmlns:aink="http://schemas.microsoft.com/office/drawing/2016/ink" xmlns:am3d="http://schemas.microsoft.com/office/drawing/2017/model3d" xmlns:o="urn:schemas-microsoft-com:office:office" xmlns:oel="http://schemas.microsoft.com/office/2019/extlst" xmlns:r="http://schemas.openxmlformats.org/officeDocument/2006/relationships" xmlns:m="http://schemas.openxmlformats.org/officeDocument/2006/math" xmlns:v="urn:schemas-microsoft-com:vml" xmlns:wp14="http://schemas.microsoft.com/office/word/2010/wordprocessingDrawing" xmlns:wp="http://schemas.openxmlformats.org/drawingml/2006/wordprocessingDrawing" xmlns:w10="urn:schemas-microsoft-com:office:word" xmlns:w="http://schemas.openxmlformats.org/wordprocessingml/2006/main" xmlns:w14="http://schemas.microsoft.com/office/word/2010/wordml" xmlns:w15="http://schemas.microsoft.com/office/word/2012/wordml" xmlns:w16cex="http://schemas.microsoft.com/office/word/2018/wordml/cex" xmlns:w16cid="http://schemas.microsoft.com/office/word/2016/wordml/cid" xmlns:w16="http://schemas.microsoft.com/office/word/2018/wordml" xmlns:w16du="http://schemas.microsoft.com/office/word/2023/wordml/word16du" xmlns:w16sdtdh="http://schemas.microsoft.com/office/word/2020/wordml/sdtdatahash" xmlns:w16se="http://schemas.microsoft.com/office/word/2015/wordml/symex" xmlns:wpg="http://schemas.microsoft.com/office/word/2010/wordprocessingGroup" xmlns:wpi="http://schemas.microsoft.com/office/word/2010/wordprocessingInk" xmlns:wne="http://schemas.microsoft.com/office/word/2006/wordml" xmlns:wps="http://schemas.microsoft.com/office/word/2010/wordprocessingShape" mc:Ignorable="w14 w15 w16se w16cid w16 w16cex w16sdtdh wp14">
+<w:document xmlns:wpc="http://schemas.microsoft.com/office/word/2010/wordprocessingCanvas" xmlns:cx="http://schemas.microsoft.com/office/drawing/2014/chartex" xmlns:cx1="http://schemas.microsoft.com/office/drawing/2015/9/8/chartex" xmlns:cx2="http://schemas.microsoft.com/office/drawing/2015/10/21/chartex" xmlns:cx3="http://schemas.microsoft.com/office/drawing/2016/5/9/chartex" xmlns:cx4="http://schemas.microsoft.com/office/drawing/2016/5/10/chartex" xmlns:cx5="http://schemas.microsoft.com/office/drawing/2016/5/11/chartex" xmlns:cx6="http://schemas.microsoft.com/office/drawing/2016/5/12/chartex" xmlns:cx7="http://schemas.microsoft.com/office/drawing/2016/5/13/chartex" xmlns:cx8="http://schemas.microsoft.com/office/drawing/2016/5/14/chartex" xmlns:mc="http://schemas.openxmlformats.org/markup-compatibility/2006" xmlns:aink="http://schemas.microsoft.com/office/drawing/2016/ink" xmlns:am3d="http://schemas.microsoft.com/office/drawing/2017/model3d" xmlns:o="urn:schemas-microsoft-com:office:office" xmlns:oel="http://schemas.microsoft.com/office/2019/extlst" xmlns:r="http://schemas.openxmlformats.org/officeDocument/2006/relationships" xmlns:m="http://schemas.openxmlformats.org/officeDocument/2006/math" xmlns:v="urn:schemas-microsoft-com:vml" xmlns:wp14="http://schemas.microsoft.com/office/word/2010/wordprocessingDrawing" xmlns:wp="http://schemas.openxmlformats.org/drawingml/2006/wordprocessingDrawing" xmlns:w10="urn:schemas-microsoft-com:office:word" xmlns:w="http://schemas.openxmlformats.org/wordprocessingml/2006/main" xmlns:w14="http://schemas.microsoft.com/office/word/2010/wordml" xmlns:w15="http://schemas.microsoft.com/office/word/2012/wordml" xmlns:w16cex="http://schemas.microsoft.com/office/word/2018/wordml/cex" xmlns:w16cid="http://schemas.microsoft.com/office/word/2016/wordml/cid" xmlns:w16="http://schemas.microsoft.com/office/word/2018/wordml" xmlns:w16sdtdh="http://schemas.microsoft.com/office/word/2020/wordml/sdtdatahash" xmlns:w16se="http://schemas.microsoft.com/office/word/2015/wordml/symex" xmlns:wpg="http://schemas.microsoft.com/office/word/2010/wordprocessingGroup" xmlns:wpi="http://schemas.microsoft.com/office/word/2010/wordprocessingInk" xmlns:wne="http://schemas.microsoft.com/office/word/2006/wordml" xmlns:wps="http://schemas.microsoft.com/office/word/2010/wordprocessingShape" mc:Ignorable="w14 w15 w16se w16cid w16 w16cex w16sdtdh wp14">
   <w:body>
     <w:p>
       <w:pPr>
@@ -65,6 +65,7 @@
         <w:rPr>
           <w:rFonts w:ascii="DFKai-SB" w:eastAsia="DFKai-SB" w:hAnsi="DFKai-SB" w:cs="Aharoni"/>
           <w:b/>
+          <w:noProof/>
           <w:szCs w:val="24"/>
         </w:rPr>
         <w:drawing>
@@ -107,6 +108,7 @@
         <w:rPr>
           <w:rFonts w:ascii="DFKai-SB" w:eastAsia="DFKai-SB" w:hAnsi="DFKai-SB" w:cs="Aharoni"/>
           <w:b/>
+          <w:noProof/>
           <w:szCs w:val="24"/>
         </w:rPr>
         <w:drawing>
@@ -149,6 +151,7 @@
         <w:rPr>
           <w:rFonts w:ascii="DFKai-SB" w:eastAsia="DFKai-SB" w:hAnsi="DFKai-SB" w:cs="Aharoni"/>
           <w:b/>
+          <w:noProof/>
           <w:szCs w:val="24"/>
         </w:rPr>
         <w:drawing>
@@ -197,6 +200,7 @@
         <w:rPr>
           <w:rFonts w:ascii="DFKai-SB" w:eastAsia="DFKai-SB" w:hAnsi="DFKai-SB" w:cs="Aharoni"/>
           <w:b/>
+          <w:noProof/>
           <w:szCs w:val="24"/>
         </w:rPr>
         <w:drawing>
@@ -462,15 +466,7 @@
           <w:b/>
           <w:szCs w:val="24"/>
         </w:rPr>
-        <w:t>CO_P5_test_data1</w:t>
-      </w:r>
-      <w:r>
-        <w:rPr>
-          <w:rFonts w:ascii="DFKai-SB" w:eastAsia="DFKai-SB" w:hAnsi="DFKai-SB" w:cs="Aharoni"/>
-          <w:b/>
-          <w:szCs w:val="24"/>
-        </w:rPr>
-        <w:t>:</w:t>
+        <w:t>CO_P5_test_data1:</w:t>
       </w:r>
     </w:p>
     <w:tbl>
@@ -779,14 +775,7 @@
                 <w:rFonts w:ascii="DFKai-SB" w:eastAsia="DFKai-SB" w:hAnsi="DFKai-SB" w:cs="Aharoni"/>
                 <w:b/>
               </w:rPr>
-              <w:t xml:space="preserve">Cycle </w:t>
-            </w:r>
-            <w:r>
-              <w:rPr>
-                <w:rFonts w:ascii="DFKai-SB" w:eastAsia="DFKai-SB" w:hAnsi="DFKai-SB" w:cs="Aharoni"/>
-                <w:b/>
-              </w:rPr>
-              <w:t>2</w:t>
+              <w:t>Cycle 2</w:t>
             </w:r>
           </w:p>
         </w:tc>
@@ -925,14 +914,7 @@
                 <w:rFonts w:ascii="DFKai-SB" w:eastAsia="DFKai-SB" w:hAnsi="DFKai-SB" w:cs="Aharoni"/>
                 <w:b/>
               </w:rPr>
-              <w:t xml:space="preserve">Cycle </w:t>
-            </w:r>
-            <w:r>
-              <w:rPr>
-                <w:rFonts w:ascii="DFKai-SB" w:eastAsia="DFKai-SB" w:hAnsi="DFKai-SB" w:cs="Aharoni"/>
-                <w:b/>
-              </w:rPr>
-              <w:t>3</w:t>
+              <w:t>Cycle 3</w:t>
             </w:r>
           </w:p>
         </w:tc>
@@ -1071,14 +1053,7 @@
                 <w:rFonts w:ascii="DFKai-SB" w:eastAsia="DFKai-SB" w:hAnsi="DFKai-SB" w:cs="Aharoni"/>
                 <w:b/>
               </w:rPr>
-              <w:t xml:space="preserve">Cycle </w:t>
-            </w:r>
-            <w:r>
-              <w:rPr>
-                <w:rFonts w:ascii="DFKai-SB" w:eastAsia="DFKai-SB" w:hAnsi="DFKai-SB" w:cs="Aharoni"/>
-                <w:b/>
-              </w:rPr>
-              <w:t>4</w:t>
+              <w:t>Cycle 4</w:t>
             </w:r>
           </w:p>
         </w:tc>
@@ -1217,14 +1192,7 @@
                 <w:rFonts w:ascii="DFKai-SB" w:eastAsia="DFKai-SB" w:hAnsi="DFKai-SB" w:cs="Aharoni"/>
                 <w:b/>
               </w:rPr>
-              <w:t xml:space="preserve">Cycle </w:t>
-            </w:r>
-            <w:r>
-              <w:rPr>
-                <w:rFonts w:ascii="DFKai-SB" w:eastAsia="DFKai-SB" w:hAnsi="DFKai-SB" w:cs="Aharoni"/>
-                <w:b/>
-              </w:rPr>
-              <w:t>5</w:t>
+              <w:t>Cycle 5</w:t>
             </w:r>
           </w:p>
         </w:tc>
@@ -1363,14 +1331,7 @@
                 <w:rFonts w:ascii="DFKai-SB" w:eastAsia="DFKai-SB" w:hAnsi="DFKai-SB" w:cs="Aharoni"/>
                 <w:b/>
               </w:rPr>
-              <w:t xml:space="preserve">Cycle </w:t>
-            </w:r>
-            <w:r>
-              <w:rPr>
-                <w:rFonts w:ascii="DFKai-SB" w:eastAsia="DFKai-SB" w:hAnsi="DFKai-SB" w:cs="Aharoni"/>
-                <w:b/>
-              </w:rPr>
-              <w:t>6</w:t>
+              <w:t>Cycle 6</w:t>
             </w:r>
           </w:p>
         </w:tc>
@@ -2555,58 +2516,109 @@
     <w:p>
       <w:pPr>
         <w:rPr>
+          <w:rFonts w:ascii="DFKai-SB" w:eastAsia="DFKai-SB" w:hAnsi="DFKai-SB" w:cs="Aharoni"/>
+          <w:b/>
+          <w:szCs w:val="24"/>
+        </w:rPr>
+      </w:pPr>
+      <w:r>
+        <w:rPr>
           <w:rFonts w:ascii="DFKai-SB" w:eastAsia="DFKai-SB" w:hAnsi="DFKai-SB" w:cs="Aharoni" w:hint="eastAsia"/>
           <w:b/>
           <w:szCs w:val="24"/>
         </w:rPr>
+        <w:t>當我寫完之後跑testbench</w:t>
+      </w:r>
+      <w:r>
+        <w:rPr>
+          <w:rFonts w:ascii="DFKai-SB" w:eastAsia="DFKai-SB" w:hAnsi="DFKai-SB" w:cs="Aharoni"/>
+          <w:b/>
+          <w:szCs w:val="24"/>
+        </w:rPr>
+        <w:t xml:space="preserve"> </w:t>
+      </w:r>
+      <w:r>
+        <w:rPr>
+          <w:rFonts w:ascii="DFKai-SB" w:eastAsia="DFKai-SB" w:hAnsi="DFKai-SB" w:cs="Aharoni" w:hint="eastAsia"/>
+          <w:b/>
+          <w:szCs w:val="24"/>
+        </w:rPr>
+        <w:t>發現我的resister 都是 X 我就把每個module 都</w:t>
+      </w:r>
+      <w:r>
+        <w:rPr>
+          <w:rFonts w:ascii="DFKai-SB" w:eastAsia="DFKai-SB" w:hAnsi="DFKai-SB" w:cs="Aharoni" w:hint="eastAsia"/>
+          <w:b/>
+          <w:szCs w:val="24"/>
+        </w:rPr>
+        <w:t>每條線都</w:t>
+      </w:r>
+      <w:r>
+        <w:rPr>
+          <w:rFonts w:ascii="DFKai-SB" w:eastAsia="DFKai-SB" w:hAnsi="DFKai-SB" w:cs="Aharoni" w:hint="eastAsia"/>
+          <w:b/>
+          <w:szCs w:val="24"/>
+        </w:rPr>
+        <w:t>印出來，</w:t>
+      </w:r>
+      <w:r>
+        <w:rPr>
+          <w:rFonts w:ascii="DFKai-SB" w:eastAsia="DFKai-SB" w:hAnsi="DFKai-SB" w:cs="Aharoni" w:hint="eastAsia"/>
+          <w:b/>
+          <w:szCs w:val="24"/>
+        </w:rPr>
+        <w:t>從第一個印到最後一個才發現圖是錯的這裡 1 0 寫反了改了之後就對了</w:t>
+      </w:r>
+    </w:p>
+    <w:p>
+      <w:pPr>
+        <w:rPr>
+          <w:rFonts w:ascii="DFKai-SB" w:eastAsia="DFKai-SB" w:hAnsi="DFKai-SB" w:cs="Aharoni"/>
+          <w:b/>
+          <w:szCs w:val="24"/>
+        </w:rPr>
       </w:pPr>
       <w:r>
         <w:rPr>
-          <w:rFonts w:ascii="DFKai-SB" w:eastAsia="DFKai-SB" w:hAnsi="DFKai-SB" w:cs="Aharoni" w:hint="eastAsia"/>
-          <w:b/>
-          <w:szCs w:val="24"/>
-        </w:rPr>
-        <w:t>各r</w:t>
-      </w:r>
-      <w:r>
-        <w:rPr>
-          <w:rFonts w:ascii="DFKai-SB" w:eastAsia="DFKai-SB" w:hAnsi="DFKai-SB" w:cs="Aharoni"/>
-          <w:b/>
-          <w:szCs w:val="24"/>
-        </w:rPr>
-        <w:t xml:space="preserve">egister </w:t>
-      </w:r>
-      <w:r>
-        <w:rPr>
-          <w:rFonts w:ascii="DFKai-SB" w:eastAsia="DFKai-SB" w:hAnsi="DFKai-SB" w:cs="Aharoni" w:hint="eastAsia"/>
-          <w:b/>
-          <w:szCs w:val="24"/>
-        </w:rPr>
-        <w:t>的bits 很多，</w:t>
-      </w:r>
-      <w:r>
-        <w:rPr>
-          <w:rFonts w:ascii="DFKai-SB" w:eastAsia="DFKai-SB" w:hAnsi="DFKai-SB" w:cs="Aharoni" w:hint="eastAsia"/>
-          <w:b/>
-          <w:szCs w:val="24"/>
-        </w:rPr>
-        <w:t>在每經過一個register 名稱位置都會變，因此我花了很多時間在尋找每條線的出處和在</w:t>
-      </w:r>
-      <w:r>
-        <w:rPr>
-          <w:rFonts w:ascii="DFKai-SB" w:eastAsia="DFKai-SB" w:hAnsi="DFKai-SB" w:cs="Aharoni"/>
-          <w:b/>
-          <w:szCs w:val="24"/>
-        </w:rPr>
-        <w:t xml:space="preserve">register </w:t>
-      </w:r>
-      <w:r>
-        <w:rPr>
-          <w:rFonts w:ascii="DFKai-SB" w:eastAsia="DFKai-SB" w:hAnsi="DFKai-SB" w:cs="Aharoni" w:hint="eastAsia"/>
-          <w:b/>
-          <w:szCs w:val="24"/>
-        </w:rPr>
-        <w:t>中的位置。</w:t>
+          <w:rFonts w:ascii="DFKai-SB" w:eastAsia="DFKai-SB" w:hAnsi="DFKai-SB" w:cs="Aharoni"/>
+          <w:b/>
+          <w:szCs w:val="24"/>
+        </w:rPr>
+        <w:drawing>
+          <wp:inline distT="0" distB="0" distL="0" distR="0" wp14:anchorId="31775C8A" wp14:editId="4B25E0CA">
+            <wp:extent cx="1390844" cy="1981477"/>
+            <wp:effectExtent l="0" t="0" r="0" b="0"/>
+            <wp:docPr id="320097431" name="Picture 1" descr="A picture containing sketch, design&#10;&#10;Description automatically generated"/>
+            <wp:cNvGraphicFramePr>
+              <a:graphicFrameLocks xmlns:a="http://schemas.openxmlformats.org/drawingml/2006/main" noChangeAspect="1"/>
+            </wp:cNvGraphicFramePr>
+            <a:graphic xmlns:a="http://schemas.openxmlformats.org/drawingml/2006/main">
+              <a:graphicData uri="http://schemas.openxmlformats.org/drawingml/2006/picture">
+                <pic:pic xmlns:pic="http://schemas.openxmlformats.org/drawingml/2006/picture">
+                  <pic:nvPicPr>
+                    <pic:cNvPr id="320097431" name="Picture 1" descr="A picture containing sketch, design&#10;&#10;Description automatically generated"/>
+                    <pic:cNvPicPr/>
+                  </pic:nvPicPr>
+                  <pic:blipFill>
+                    <a:blip r:embed="rId8"/>
+                    <a:stretch>
+                      <a:fillRect/>
+                    </a:stretch>
+                  </pic:blipFill>
+                  <pic:spPr>
+                    <a:xfrm>
+                      <a:off x="0" y="0"/>
+                      <a:ext cx="1390844" cy="1981477"/>
+                    </a:xfrm>
+                    <a:prstGeom prst="rect">
+                      <a:avLst/>
+                    </a:prstGeom>
+                  </pic:spPr>
+                </pic:pic>
+              </a:graphicData>
+            </a:graphic>
+          </wp:inline>
+        </w:drawing>
       </w:r>
     </w:p>
     <w:p>
@@ -2623,33 +2635,19 @@
         <w:rPr>
           <w:rFonts w:ascii="DFKai-SB" w:eastAsia="DFKai-SB" w:hAnsi="DFKai-SB" w:cs="Aharoni"/>
           <w:b/>
-          <w:szCs w:val="24"/>
+          <w:sz w:val="32"/>
         </w:rPr>
       </w:pPr>
+      <w:r>
+        <w:rPr>
+          <w:rFonts w:ascii="DFKai-SB" w:eastAsia="DFKai-SB" w:hAnsi="DFKai-SB" w:cs="Aharoni"/>
+          <w:b/>
+          <w:szCs w:val="24"/>
+        </w:rPr>
+        <w:t>5. Summary:</w:t>
+      </w:r>
     </w:p>
     <w:p>
-      <w:pPr>
-        <w:rPr>
-          <w:rFonts w:ascii="DFKai-SB" w:eastAsia="DFKai-SB" w:hAnsi="DFKai-SB" w:cs="Aharoni"/>
-          <w:b/>
-          <w:sz w:val="32"/>
-        </w:rPr>
-      </w:pPr>
-      <w:r>
-        <w:rPr>
-          <w:rFonts w:ascii="DFKai-SB" w:eastAsia="DFKai-SB" w:hAnsi="DFKai-SB" w:cs="Aharoni"/>
-          <w:b/>
-          <w:szCs w:val="24"/>
-        </w:rPr>
-        <w:t>5. Summary:</w:t>
-      </w:r>
-    </w:p>
-    <w:p>
-      <w:pPr>
-        <w:rPr>
-          <w:rFonts w:hint="eastAsia"/>
-        </w:rPr>
-      </w:pPr>
       <w:r>
         <w:rPr>
           <w:rFonts w:hint="eastAsia"/>

</xml_diff>